<commit_message>
Add my email to project proposal
</commit_message>
<xml_diff>
--- a/Project proposal.docx
+++ b/Project proposal.docx
@@ -33,63 +33,52 @@
     <w:p>
       <w:pPr>
         <w:pStyle w:val="Titolo2"/>
-        <w:rPr>
-          <w:lang w:val="en-US"/>
-        </w:rPr>
-      </w:pPr>
-      <w:r>
-        <w:rPr>
-          <w:lang w:val="en-US"/>
-        </w:rPr>
-        <w:t>Team composition</w:t>
-      </w:r>
-    </w:p>
-    <w:p>
-      <w:pPr>
-        <w:rPr>
-          <w:lang w:val="en-US"/>
-        </w:rPr>
-      </w:pPr>
-      <w:r>
-        <w:rPr>
-          <w:lang w:val="en-US"/>
-        </w:rPr>
+      </w:pPr>
+      <w:r>
+        <w:t xml:space="preserve">Team </w:t>
+      </w:r>
+      <w:proofErr w:type="spellStart"/>
+      <w:r>
+        <w:t>composition</w:t>
+      </w:r>
+      <w:proofErr w:type="spellEnd"/>
+    </w:p>
+    <w:p>
+      <w:r>
         <w:t>Giovanni Cavallin, 1</w:t>
       </w:r>
       <w:r>
-        <w:rPr>
-          <w:lang w:val="en-US"/>
-        </w:rPr>
         <w:t>206693</w:t>
       </w:r>
       <w:r>
-        <w:rPr>
-          <w:lang w:val="en-US"/>
-        </w:rPr>
         <w:t xml:space="preserve">, </w:t>
       </w:r>
       <w:hyperlink r:id="rId8" w:history="1">
         <w:r>
           <w:rPr>
             <w:rStyle w:val="Collegamentoipertestuale"/>
-            <w:lang w:val="en-US"/>
           </w:rPr>
           <w:t>giovanni.cavallin.1@studenti.unipd.it</w:t>
         </w:r>
       </w:hyperlink>
     </w:p>
     <w:p>
-      <w:pPr>
-        <w:rPr>
-          <w:lang w:val="en-US"/>
-        </w:rPr>
-      </w:pPr>
-      <w:r>
-        <w:rPr>
-          <w:lang w:val="en-US"/>
-        </w:rPr>
+      <w:r>
         <w:t xml:space="preserve">Elena Mattiazzo, 1206695, </w:t>
       </w:r>
+      <w:hyperlink r:id="rId9" w:history="1">
+        <w:r>
+          <w:rPr>
+            <w:rStyle w:val="Collegamentoipertestuale"/>
+          </w:rPr>
+          <w:t>elena.mattiazzo.1@studenti.unipd.it</w:t>
+        </w:r>
+      </w:hyperlink>
+      <w:r>
+        <w:t xml:space="preserve"> </w:t>
+      </w:r>
+      <w:bookmarkStart w:id="0" w:name="_GoBack"/>
+      <w:bookmarkEnd w:id="0"/>
     </w:p>
     <w:p>
       <w:pPr>
@@ -509,15 +498,6 @@
         </w:rPr>
         <w:t>tuning of the parameters.</w:t>
       </w:r>
-    </w:p>
-    <w:p>
-      <w:pPr>
-        <w:rPr>
-          <w:lang w:val="en-US"/>
-        </w:rPr>
-      </w:pPr>
-      <w:bookmarkStart w:id="0" w:name="_GoBack"/>
-      <w:bookmarkEnd w:id="0"/>
     </w:p>
     <w:p>
       <w:pPr>
@@ -2020,7 +2000,7 @@
 </file>
 
 <file path=customXml/itemProps1.xml><?xml version="1.0" encoding="utf-8"?>
-<ds:datastoreItem xmlns:ds="http://schemas.openxmlformats.org/officeDocument/2006/customXml" ds:itemID="{3B2382FA-88BA-45BB-9EC9-45BCC7FB48C1}">
+<ds:datastoreItem xmlns:ds="http://schemas.openxmlformats.org/officeDocument/2006/customXml" ds:itemID="{D808A3FF-668E-44C5-8E19-DC8CF51FFC5D}">
   <ds:schemaRefs>
     <ds:schemaRef ds:uri="http://schemas.openxmlformats.org/officeDocument/2006/bibliography"/>
   </ds:schemaRefs>

</xml_diff>